<commit_message>
BW2P Aufgabe 1 Korrekturen
</commit_message>
<xml_diff>
--- a/VS/aufgabe_1_entwurf_2.docx
+++ b/VS/aufgabe_1_entwurf_2.docx
@@ -295,7 +295,7 @@
             </w:rPr>
             <w:fldChar w:fldCharType="separate"/>
           </w:r>
-          <w:hyperlink w:anchor="_Toc527034964" w:history="1">
+          <w:hyperlink w:anchor="_Toc527049185" w:history="1">
             <w:r>
               <w:rPr>
                 <w:rStyle w:val="Hyperlink"/>
@@ -324,7 +324,7 @@
                 <w:noProof/>
                 <w:webHidden/>
               </w:rPr>
-              <w:instrText xml:space="preserve"> PAGEREF _Toc527034964 \h </w:instrText>
+              <w:instrText xml:space="preserve"> PAGEREF _Toc527049185 \h </w:instrText>
             </w:r>
             <w:r>
               <w:rPr>
@@ -367,7 +367,7 @@
               <w:lang w:eastAsia="de-DE"/>
             </w:rPr>
           </w:pPr>
-          <w:hyperlink w:anchor="_Toc527034965" w:history="1">
+          <w:hyperlink w:anchor="_Toc527049186" w:history="1">
             <w:r>
               <w:rPr>
                 <w:rStyle w:val="Hyperlink"/>
@@ -394,7 +394,7 @@
                 <w:noProof/>
                 <w:webHidden/>
               </w:rPr>
-              <w:instrText xml:space="preserve"> PAGEREF _Toc527034965 \h </w:instrText>
+              <w:instrText xml:space="preserve"> PAGEREF _Toc527049186 \h </w:instrText>
             </w:r>
             <w:r>
               <w:rPr>
@@ -437,7 +437,7 @@
               <w:lang w:eastAsia="de-DE"/>
             </w:rPr>
           </w:pPr>
-          <w:hyperlink w:anchor="_Toc527034966" w:history="1">
+          <w:hyperlink w:anchor="_Toc527049187" w:history="1">
             <w:r>
               <w:rPr>
                 <w:rStyle w:val="Hyperlink"/>
@@ -464,7 +464,7 @@
                 <w:noProof/>
                 <w:webHidden/>
               </w:rPr>
-              <w:instrText xml:space="preserve"> PAGEREF _Toc527034966 \h </w:instrText>
+              <w:instrText xml:space="preserve"> PAGEREF _Toc527049187 \h </w:instrText>
             </w:r>
             <w:r>
               <w:rPr>
@@ -507,7 +507,7 @@
               <w:lang w:eastAsia="de-DE"/>
             </w:rPr>
           </w:pPr>
-          <w:hyperlink w:anchor="_Toc527034967" w:history="1">
+          <w:hyperlink w:anchor="_Toc527049188" w:history="1">
             <w:r>
               <w:rPr>
                 <w:rStyle w:val="Hyperlink"/>
@@ -534,7 +534,7 @@
                 <w:noProof/>
                 <w:webHidden/>
               </w:rPr>
-              <w:instrText xml:space="preserve"> PAGEREF _Toc527034967 \h </w:instrText>
+              <w:instrText xml:space="preserve"> PAGEREF _Toc527049188 \h </w:instrText>
             </w:r>
             <w:r>
               <w:rPr>
@@ -577,7 +577,7 @@
               <w:lang w:eastAsia="de-DE"/>
             </w:rPr>
           </w:pPr>
-          <w:hyperlink w:anchor="_Toc527034968" w:history="1">
+          <w:hyperlink w:anchor="_Toc527049189" w:history="1">
             <w:r>
               <w:rPr>
                 <w:rStyle w:val="Hyperlink"/>
@@ -606,7 +606,7 @@
                 <w:noProof/>
                 <w:webHidden/>
               </w:rPr>
-              <w:instrText xml:space="preserve"> PAGEREF _Toc527034968 \h </w:instrText>
+              <w:instrText xml:space="preserve"> PAGEREF _Toc527049189 \h </w:instrText>
             </w:r>
             <w:r>
               <w:rPr>
@@ -649,7 +649,7 @@
               <w:lang w:eastAsia="de-DE"/>
             </w:rPr>
           </w:pPr>
-          <w:hyperlink w:anchor="_Toc527034969" w:history="1">
+          <w:hyperlink w:anchor="_Toc527049190" w:history="1">
             <w:r>
               <w:rPr>
                 <w:rStyle w:val="Hyperlink"/>
@@ -676,7 +676,7 @@
                 <w:noProof/>
                 <w:webHidden/>
               </w:rPr>
-              <w:instrText xml:space="preserve"> PAGEREF _Toc527034969 \h </w:instrText>
+              <w:instrText xml:space="preserve"> PAGEREF _Toc527049190 \h </w:instrText>
             </w:r>
             <w:r>
               <w:rPr>
@@ -719,7 +719,7 @@
               <w:lang w:eastAsia="de-DE"/>
             </w:rPr>
           </w:pPr>
-          <w:hyperlink w:anchor="_Toc527034970" w:history="1">
+          <w:hyperlink w:anchor="_Toc527049191" w:history="1">
             <w:r>
               <w:rPr>
                 <w:rStyle w:val="Hyperlink"/>
@@ -746,7 +746,7 @@
                 <w:noProof/>
                 <w:webHidden/>
               </w:rPr>
-              <w:instrText xml:space="preserve"> PAGEREF _Toc527034970 \h </w:instrText>
+              <w:instrText xml:space="preserve"> PAGEREF _Toc527049191 \h </w:instrText>
             </w:r>
             <w:r>
               <w:rPr>
@@ -789,7 +789,7 @@
               <w:lang w:eastAsia="de-DE"/>
             </w:rPr>
           </w:pPr>
-          <w:hyperlink w:anchor="_Toc527034971" w:history="1">
+          <w:hyperlink w:anchor="_Toc527049192" w:history="1">
             <w:r>
               <w:rPr>
                 <w:rStyle w:val="Hyperlink"/>
@@ -818,7 +818,7 @@
                 <w:noProof/>
                 <w:webHidden/>
               </w:rPr>
-              <w:instrText xml:space="preserve"> PAGEREF _Toc527034971 \h </w:instrText>
+              <w:instrText xml:space="preserve"> PAGEREF _Toc527049192 \h </w:instrText>
             </w:r>
             <w:r>
               <w:rPr>
@@ -861,7 +861,7 @@
               <w:lang w:eastAsia="de-DE"/>
             </w:rPr>
           </w:pPr>
-          <w:hyperlink w:anchor="_Toc527034972" w:history="1">
+          <w:hyperlink w:anchor="_Toc527049193" w:history="1">
             <w:r>
               <w:rPr>
                 <w:rStyle w:val="Hyperlink"/>
@@ -890,7 +890,7 @@
                 <w:noProof/>
                 <w:webHidden/>
               </w:rPr>
-              <w:instrText xml:space="preserve"> PAGEREF _Toc527034972 \h </w:instrText>
+              <w:instrText xml:space="preserve"> PAGEREF _Toc527049193 \h </w:instrText>
             </w:r>
             <w:r>
               <w:rPr>
@@ -933,7 +933,7 @@
               <w:lang w:eastAsia="de-DE"/>
             </w:rPr>
           </w:pPr>
-          <w:hyperlink w:anchor="_Toc527034973" w:history="1">
+          <w:hyperlink w:anchor="_Toc527049194" w:history="1">
             <w:r>
               <w:rPr>
                 <w:rStyle w:val="Hyperlink"/>
@@ -960,7 +960,7 @@
                 <w:noProof/>
                 <w:webHidden/>
               </w:rPr>
-              <w:instrText xml:space="preserve"> PAGEREF _Toc527034973 \h </w:instrText>
+              <w:instrText xml:space="preserve"> PAGEREF _Toc527049194 \h </w:instrText>
             </w:r>
             <w:r>
               <w:rPr>
@@ -1003,7 +1003,7 @@
               <w:lang w:eastAsia="de-DE"/>
             </w:rPr>
           </w:pPr>
-          <w:hyperlink w:anchor="_Toc527034974" w:history="1">
+          <w:hyperlink w:anchor="_Toc527049195" w:history="1">
             <w:r>
               <w:rPr>
                 <w:rStyle w:val="Hyperlink"/>
@@ -1030,7 +1030,7 @@
                 <w:noProof/>
                 <w:webHidden/>
               </w:rPr>
-              <w:instrText xml:space="preserve"> PAGEREF _Toc527034974 \h </w:instrText>
+              <w:instrText xml:space="preserve"> PAGEREF _Toc527049195 \h </w:instrText>
             </w:r>
             <w:r>
               <w:rPr>
@@ -1073,11 +1073,12 @@
               <w:lang w:eastAsia="de-DE"/>
             </w:rPr>
           </w:pPr>
-          <w:hyperlink w:anchor="_Toc527034975" w:history="1">
+          <w:hyperlink w:anchor="_Toc527049196" w:history="1">
             <w:r>
               <w:rPr>
                 <w:rStyle w:val="Hyperlink"/>
                 <w:noProof/>
+                <w:lang w:val="en-US"/>
               </w:rPr>
               <w:t>Signaturen</w:t>
             </w:r>
@@ -1100,7 +1101,7 @@
                 <w:noProof/>
                 <w:webHidden/>
               </w:rPr>
-              <w:instrText xml:space="preserve"> PAGEREF _Toc527034975 \h </w:instrText>
+              <w:instrText xml:space="preserve"> PAGEREF _Toc527049196 \h </w:instrText>
             </w:r>
             <w:r>
               <w:rPr>
@@ -1143,7 +1144,7 @@
               <w:lang w:eastAsia="de-DE"/>
             </w:rPr>
           </w:pPr>
-          <w:hyperlink w:anchor="_Toc527034976" w:history="1">
+          <w:hyperlink w:anchor="_Toc527049197" w:history="1">
             <w:r>
               <w:rPr>
                 <w:rStyle w:val="Hyperlink"/>
@@ -1170,7 +1171,7 @@
                 <w:noProof/>
                 <w:webHidden/>
               </w:rPr>
-              <w:instrText xml:space="preserve"> PAGEREF _Toc527034976 \h </w:instrText>
+              <w:instrText xml:space="preserve"> PAGEREF _Toc527049197 \h </w:instrText>
             </w:r>
             <w:r>
               <w:rPr>
@@ -1213,7 +1214,7 @@
               <w:lang w:eastAsia="de-DE"/>
             </w:rPr>
           </w:pPr>
-          <w:hyperlink w:anchor="_Toc527034977" w:history="1">
+          <w:hyperlink w:anchor="_Toc527049198" w:history="1">
             <w:r>
               <w:rPr>
                 <w:rStyle w:val="Hyperlink"/>
@@ -1242,7 +1243,7 @@
                 <w:noProof/>
                 <w:webHidden/>
               </w:rPr>
-              <w:instrText xml:space="preserve"> PAGEREF _Toc527034977 \h </w:instrText>
+              <w:instrText xml:space="preserve"> PAGEREF _Toc527049198 \h </w:instrText>
             </w:r>
             <w:r>
               <w:rPr>
@@ -1263,6 +1264,216 @@
                 <w:webHidden/>
               </w:rPr>
               <w:t>8</w:t>
+            </w:r>
+            <w:r>
+              <w:rPr>
+                <w:noProof/>
+                <w:webHidden/>
+              </w:rPr>
+              <w:fldChar w:fldCharType="end"/>
+            </w:r>
+          </w:hyperlink>
+        </w:p>
+        <w:p>
+          <w:pPr>
+            <w:pStyle w:val="Verzeichnis2"/>
+            <w:tabs>
+              <w:tab w:val="right" w:leader="dot" w:pos="9062"/>
+            </w:tabs>
+            <w:rPr>
+              <w:rFonts w:eastAsiaTheme="minorEastAsia"/>
+              <w:noProof/>
+              <w:lang w:eastAsia="de-DE"/>
+            </w:rPr>
+          </w:pPr>
+          <w:hyperlink w:anchor="_Toc527049199" w:history="1">
+            <w:r>
+              <w:rPr>
+                <w:rStyle w:val="Hyperlink"/>
+                <w:noProof/>
+              </w:rPr>
+              <w:t>HBQ</w:t>
+            </w:r>
+            <w:r>
+              <w:rPr>
+                <w:noProof/>
+                <w:webHidden/>
+              </w:rPr>
+              <w:tab/>
+            </w:r>
+            <w:r>
+              <w:rPr>
+                <w:noProof/>
+                <w:webHidden/>
+              </w:rPr>
+              <w:fldChar w:fldCharType="begin"/>
+            </w:r>
+            <w:r>
+              <w:rPr>
+                <w:noProof/>
+                <w:webHidden/>
+              </w:rPr>
+              <w:instrText xml:space="preserve"> PAGEREF _Toc527049199 \h </w:instrText>
+            </w:r>
+            <w:r>
+              <w:rPr>
+                <w:noProof/>
+                <w:webHidden/>
+              </w:rPr>
+            </w:r>
+            <w:r>
+              <w:rPr>
+                <w:noProof/>
+                <w:webHidden/>
+              </w:rPr>
+              <w:fldChar w:fldCharType="separate"/>
+            </w:r>
+            <w:r>
+              <w:rPr>
+                <w:noProof/>
+                <w:webHidden/>
+              </w:rPr>
+              <w:t>9</w:t>
+            </w:r>
+            <w:r>
+              <w:rPr>
+                <w:noProof/>
+                <w:webHidden/>
+              </w:rPr>
+              <w:fldChar w:fldCharType="end"/>
+            </w:r>
+          </w:hyperlink>
+        </w:p>
+        <w:p>
+          <w:pPr>
+            <w:pStyle w:val="Verzeichnis2"/>
+            <w:tabs>
+              <w:tab w:val="right" w:leader="dot" w:pos="9062"/>
+            </w:tabs>
+            <w:rPr>
+              <w:rFonts w:eastAsiaTheme="minorEastAsia"/>
+              <w:noProof/>
+              <w:lang w:eastAsia="de-DE"/>
+            </w:rPr>
+          </w:pPr>
+          <w:hyperlink w:anchor="_Toc527049200" w:history="1">
+            <w:r>
+              <w:rPr>
+                <w:rStyle w:val="Hyperlink"/>
+                <w:noProof/>
+              </w:rPr>
+              <w:t>DLQ</w:t>
+            </w:r>
+            <w:r>
+              <w:rPr>
+                <w:noProof/>
+                <w:webHidden/>
+              </w:rPr>
+              <w:tab/>
+            </w:r>
+            <w:r>
+              <w:rPr>
+                <w:noProof/>
+                <w:webHidden/>
+              </w:rPr>
+              <w:fldChar w:fldCharType="begin"/>
+            </w:r>
+            <w:r>
+              <w:rPr>
+                <w:noProof/>
+                <w:webHidden/>
+              </w:rPr>
+              <w:instrText xml:space="preserve"> PAGEREF _Toc527049200 \h </w:instrText>
+            </w:r>
+            <w:r>
+              <w:rPr>
+                <w:noProof/>
+                <w:webHidden/>
+              </w:rPr>
+            </w:r>
+            <w:r>
+              <w:rPr>
+                <w:noProof/>
+                <w:webHidden/>
+              </w:rPr>
+              <w:fldChar w:fldCharType="separate"/>
+            </w:r>
+            <w:r>
+              <w:rPr>
+                <w:noProof/>
+                <w:webHidden/>
+              </w:rPr>
+              <w:t>9</w:t>
+            </w:r>
+            <w:r>
+              <w:rPr>
+                <w:noProof/>
+                <w:webHidden/>
+              </w:rPr>
+              <w:fldChar w:fldCharType="end"/>
+            </w:r>
+          </w:hyperlink>
+        </w:p>
+        <w:p>
+          <w:pPr>
+            <w:pStyle w:val="Verzeichnis2"/>
+            <w:tabs>
+              <w:tab w:val="right" w:leader="dot" w:pos="9062"/>
+            </w:tabs>
+            <w:rPr>
+              <w:rFonts w:eastAsiaTheme="minorEastAsia"/>
+              <w:noProof/>
+              <w:lang w:eastAsia="de-DE"/>
+            </w:rPr>
+          </w:pPr>
+          <w:hyperlink w:anchor="_Toc527049201" w:history="1">
+            <w:r>
+              <w:rPr>
+                <w:rStyle w:val="Hyperlink"/>
+                <w:noProof/>
+              </w:rPr>
+              <w:t>CMEM</w:t>
+            </w:r>
+            <w:r>
+              <w:rPr>
+                <w:noProof/>
+                <w:webHidden/>
+              </w:rPr>
+              <w:tab/>
+            </w:r>
+            <w:r>
+              <w:rPr>
+                <w:noProof/>
+                <w:webHidden/>
+              </w:rPr>
+              <w:fldChar w:fldCharType="begin"/>
+            </w:r>
+            <w:r>
+              <w:rPr>
+                <w:noProof/>
+                <w:webHidden/>
+              </w:rPr>
+              <w:instrText xml:space="preserve"> PAGEREF _Toc527049201 \h </w:instrText>
+            </w:r>
+            <w:r>
+              <w:rPr>
+                <w:noProof/>
+                <w:webHidden/>
+              </w:rPr>
+            </w:r>
+            <w:r>
+              <w:rPr>
+                <w:noProof/>
+                <w:webHidden/>
+              </w:rPr>
+              <w:fldChar w:fldCharType="separate"/>
+            </w:r>
+            <w:r>
+              <w:rPr>
+                <w:noProof/>
+                <w:webHidden/>
+              </w:rPr>
+              <w:t>9</w:t>
             </w:r>
             <w:r>
               <w:rPr>
@@ -1285,7 +1496,7 @@
               <w:lang w:eastAsia="de-DE"/>
             </w:rPr>
           </w:pPr>
-          <w:hyperlink w:anchor="_Toc527034978" w:history="1">
+          <w:hyperlink w:anchor="_Toc527049202" w:history="1">
             <w:r>
               <w:rPr>
                 <w:rStyle w:val="Hyperlink"/>
@@ -1314,7 +1525,7 @@
                 <w:noProof/>
                 <w:webHidden/>
               </w:rPr>
-              <w:instrText xml:space="preserve"> PAGEREF _Toc527034978 \h </w:instrText>
+              <w:instrText xml:space="preserve"> PAGEREF _Toc527049202 \h </w:instrText>
             </w:r>
             <w:r>
               <w:rPr>
@@ -1334,7 +1545,7 @@
                 <w:noProof/>
                 <w:webHidden/>
               </w:rPr>
-              <w:t>9</w:t>
+              <w:t>10</w:t>
             </w:r>
             <w:r>
               <w:rPr>
@@ -1357,7 +1568,7 @@
               <w:lang w:eastAsia="de-DE"/>
             </w:rPr>
           </w:pPr>
-          <w:hyperlink w:anchor="_Toc527034979" w:history="1">
+          <w:hyperlink w:anchor="_Toc527049203" w:history="1">
             <w:r>
               <w:rPr>
                 <w:rStyle w:val="Hyperlink"/>
@@ -1384,7 +1595,7 @@
                 <w:noProof/>
                 <w:webHidden/>
               </w:rPr>
-              <w:instrText xml:space="preserve"> PAGEREF _Toc527034979 \h </w:instrText>
+              <w:instrText xml:space="preserve"> PAGEREF _Toc527049203 \h </w:instrText>
             </w:r>
             <w:r>
               <w:rPr>
@@ -1404,7 +1615,7 @@
                 <w:noProof/>
                 <w:webHidden/>
               </w:rPr>
-              <w:t>9</w:t>
+              <w:t>10</w:t>
             </w:r>
             <w:r>
               <w:rPr>
@@ -1427,7 +1638,7 @@
               <w:lang w:eastAsia="de-DE"/>
             </w:rPr>
           </w:pPr>
-          <w:hyperlink w:anchor="_Toc527034980" w:history="1">
+          <w:hyperlink w:anchor="_Toc527049204" w:history="1">
             <w:r>
               <w:rPr>
                 <w:rStyle w:val="Hyperlink"/>
@@ -1454,7 +1665,7 @@
                 <w:noProof/>
                 <w:webHidden/>
               </w:rPr>
-              <w:instrText xml:space="preserve"> PAGEREF _Toc527034980 \h </w:instrText>
+              <w:instrText xml:space="preserve"> PAGEREF _Toc527049204 \h </w:instrText>
             </w:r>
             <w:r>
               <w:rPr>
@@ -1474,7 +1685,7 @@
                 <w:noProof/>
                 <w:webHidden/>
               </w:rPr>
-              <w:t>9</w:t>
+              <w:t>10</w:t>
             </w:r>
             <w:r>
               <w:rPr>
@@ -1526,7 +1737,7 @@
           <w:rStyle w:val="Fett"/>
         </w:rPr>
       </w:pPr>
-      <w:bookmarkStart w:id="0" w:name="_Toc527034964"/>
+      <w:bookmarkStart w:id="0" w:name="_Toc527049185"/>
       <w:r>
         <w:rPr>
           <w:rStyle w:val="Fett"/>
@@ -1557,10 +1768,7 @@
         <w:t>r</w:t>
       </w:r>
       <w:r>
-        <w:t xml:space="preserve">wenden ist die Open Source Sprache Erlang/OTP. </w:t>
-      </w:r>
-      <w:r>
-        <w:t>Entwickelt wird in der</w:t>
+        <w:t>wenden ist die Open Source Sprache Erlang/OTP. Entwickelt wird in der</w:t>
       </w:r>
       <w:r>
         <w:t xml:space="preserve"> </w:t>
@@ -1593,22 +1801,10 @@
         <w:t xml:space="preserve"> </w:t>
       </w:r>
       <w:r>
-        <w:t>mit dem Plugin</w:t>
-      </w:r>
-      <w:r>
-        <w:t xml:space="preserve"> „</w:t>
-      </w:r>
-      <w:r>
-        <w:t>Erlang</w:t>
-      </w:r>
-      <w:r>
-        <w:t xml:space="preserve">“ von </w:t>
-      </w:r>
-      <w:r>
-        <w:t>Sergey Ignatov</w:t>
-      </w:r>
-      <w:r>
-        <w:t xml:space="preserve"> (</w:t>
+        <w:t xml:space="preserve">mit dem Plugin „Erlang“ von </w:t>
+      </w:r>
+      <w:r>
+        <w:t>Sergey Ignatov (</w:t>
       </w:r>
       <w:hyperlink r:id="rId11" w:history="1">
         <w:r>
@@ -1714,7 +1910,7 @@
       <w:pPr>
         <w:pStyle w:val="berschrift2"/>
       </w:pPr>
-      <w:bookmarkStart w:id="1" w:name="_Toc527034965"/>
+      <w:bookmarkStart w:id="1" w:name="_Toc527049186"/>
       <w:r>
         <w:t>Architektur</w:t>
       </w:r>
@@ -1948,7 +2144,7 @@
       <w:pPr>
         <w:pStyle w:val="berschrift2"/>
       </w:pPr>
-      <w:bookmarkStart w:id="2" w:name="_Toc527034966"/>
+      <w:bookmarkStart w:id="2" w:name="_Toc527049187"/>
       <w:r>
         <w:lastRenderedPageBreak/>
         <w:t>Rahmenwerke und Bibliotheken</w:t>
@@ -1976,7 +2172,7 @@
       <w:pPr>
         <w:pStyle w:val="berschrift2"/>
       </w:pPr>
-      <w:bookmarkStart w:id="3" w:name="_Toc527034967"/>
+      <w:bookmarkStart w:id="3" w:name="_Toc527049188"/>
       <w:r>
         <w:t>Schnittstellen</w:t>
       </w:r>
@@ -2002,7 +2198,7 @@
           <w:rStyle w:val="Fett"/>
         </w:rPr>
       </w:pPr>
-      <w:bookmarkStart w:id="4" w:name="_Toc527034968"/>
+      <w:bookmarkStart w:id="4" w:name="_Toc527049189"/>
       <w:r>
         <w:rPr>
           <w:rStyle w:val="Fett"/>
@@ -2015,7 +2211,7 @@
       <w:pPr>
         <w:pStyle w:val="berschrift2"/>
       </w:pPr>
-      <w:bookmarkStart w:id="5" w:name="_Toc527034969"/>
+      <w:bookmarkStart w:id="5" w:name="_Toc527049190"/>
       <w:r>
         <w:t>Funktionale Anforderungen</w:t>
       </w:r>
@@ -2196,7 +2392,7 @@
       <w:pPr>
         <w:pStyle w:val="berschrift2"/>
       </w:pPr>
-      <w:bookmarkStart w:id="6" w:name="_Toc527034970"/>
+      <w:bookmarkStart w:id="6" w:name="_Toc527049191"/>
       <w:r>
         <w:t>Nichtfunktionale Anforderungen</w:t>
       </w:r>
@@ -2400,7 +2596,7 @@
           <w:rStyle w:val="Fett"/>
         </w:rPr>
       </w:pPr>
-      <w:bookmarkStart w:id="7" w:name="_Toc527034971"/>
+      <w:bookmarkStart w:id="7" w:name="_Toc527049192"/>
       <w:r>
         <w:rPr>
           <w:rStyle w:val="Fett"/>
@@ -2508,7 +2704,7 @@
           <w:rStyle w:val="Fett"/>
         </w:rPr>
       </w:pPr>
-      <w:bookmarkStart w:id="8" w:name="_Toc527034972"/>
+      <w:bookmarkStart w:id="8" w:name="_Toc527049193"/>
       <w:r>
         <w:rPr>
           <w:rStyle w:val="Fett"/>
@@ -2521,7 +2717,7 @@
       <w:pPr>
         <w:pStyle w:val="berschrift2"/>
       </w:pPr>
-      <w:bookmarkStart w:id="9" w:name="_Toc527034973"/>
+      <w:bookmarkStart w:id="9" w:name="_Toc527049194"/>
       <w:r>
         <w:t>Paketstruktur</w:t>
       </w:r>
@@ -2536,7 +2732,7 @@
       <w:pPr>
         <w:pStyle w:val="berschrift2"/>
       </w:pPr>
-      <w:bookmarkStart w:id="10" w:name="_Toc527034974"/>
+      <w:bookmarkStart w:id="10" w:name="_Toc527049195"/>
       <w:r>
         <w:t>Beschreibung</w:t>
       </w:r>
@@ -3207,12 +3403,20 @@
     <w:p>
       <w:pPr>
         <w:pStyle w:val="berschrift2"/>
-      </w:pPr>
-      <w:bookmarkStart w:id="11" w:name="_Toc527034975"/>
-      <w:r>
+        <w:rPr>
+          <w:lang w:val="en-US"/>
+        </w:rPr>
+      </w:pPr>
+      <w:bookmarkStart w:id="11" w:name="_Toc527049196"/>
+      <w:proofErr w:type="spellStart"/>
+      <w:r>
+        <w:rPr>
+          <w:lang w:val="en-US"/>
+        </w:rPr>
         <w:t>Signaturen</w:t>
       </w:r>
       <w:bookmarkEnd w:id="11"/>
+      <w:proofErr w:type="spellEnd"/>
     </w:p>
     <w:p>
       <w:pPr>
@@ -5785,19 +5989,17 @@
         </w:rPr>
         <w:br w:type="page"/>
       </w:r>
-      <w:bookmarkStart w:id="12" w:name="_GoBack"/>
-      <w:bookmarkEnd w:id="12"/>
     </w:p>
     <w:p>
       <w:pPr>
         <w:pStyle w:val="berschrift2"/>
       </w:pPr>
-      <w:bookmarkStart w:id="13" w:name="_Toc527034976"/>
+      <w:bookmarkStart w:id="12" w:name="_Toc527049197"/>
       <w:r>
         <w:lastRenderedPageBreak/>
         <w:t>Kommunikation</w:t>
       </w:r>
-      <w:bookmarkEnd w:id="13"/>
+      <w:bookmarkEnd w:id="12"/>
     </w:p>
     <w:p>
       <w:pPr>
@@ -5903,7 +6105,7 @@
           <w:rStyle w:val="Fett"/>
         </w:rPr>
       </w:pPr>
-      <w:bookmarkStart w:id="14" w:name="_Toc527034977"/>
+      <w:bookmarkStart w:id="13" w:name="_Toc527049198"/>
       <w:r>
         <w:rPr>
           <w:rStyle w:val="Fett"/>
@@ -5911,7 +6113,7 @@
         <w:lastRenderedPageBreak/>
         <w:t>Datenstrukturen</w:t>
       </w:r>
-      <w:bookmarkEnd w:id="14"/>
+      <w:bookmarkEnd w:id="13"/>
     </w:p>
     <w:p>
       <w:pPr>
@@ -6001,12 +6203,456 @@
     </w:p>
     <w:p>
       <w:pPr>
+        <w:pStyle w:val="berschrift2"/>
+        <w:rPr>
+          <w:rStyle w:val="Fett"/>
+          <w:b w:val="0"/>
+          <w:bCs w:val="0"/>
+        </w:rPr>
+      </w:pPr>
+      <w:bookmarkStart w:id="14" w:name="_Toc527049199"/>
+      <w:r>
+        <w:rPr>
+          <w:rStyle w:val="Fett"/>
+          <w:b w:val="0"/>
+          <w:bCs w:val="0"/>
+        </w:rPr>
+        <w:lastRenderedPageBreak/>
+        <w:t>HBQ</w:t>
+      </w:r>
+      <w:bookmarkEnd w:id="14"/>
+    </w:p>
+    <w:p>
+      <w:r>
+        <w:t>Um die Daten in der HBQ zu halten wird intern eine Liste aus Tupeln genutzt. Diese Tupel beschreiben die Nachricht (</w:t>
+      </w:r>
+      <w:proofErr w:type="spellStart"/>
+      <w:r>
+        <w:t>NNr,Msg,TSclientout,TShbqin,TSdlqin,TSdlqout</w:t>
+      </w:r>
+      <w:proofErr w:type="spellEnd"/>
+      <w:r>
+        <w:t>]:  [</w:t>
+      </w:r>
+      <w:proofErr w:type="gramStart"/>
+      <w:r>
+        <w:t>Integer</w:t>
+      </w:r>
+      <w:proofErr w:type="gramEnd"/>
+      <w:r>
+        <w:t xml:space="preserve"> X String X 3-Tupel X 3-Tupel X 3-Tupel X 3-Tupel</w:t>
+      </w:r>
+      <w:bookmarkStart w:id="15" w:name="_Hlk527049835"/>
+      <w:r>
+        <w:t>)</w:t>
+      </w:r>
+      <w:r>
+        <w:t>, die auch den Zeitstempel des Eintritt in die Queue enthält.</w:t>
+      </w:r>
+    </w:p>
+    <w:bookmarkEnd w:id="15"/>
+    <w:p>
+      <w:r>
+        <w:t>Die Organisation der Daten erfolgt über folgende Funktionen:</w:t>
+      </w:r>
+    </w:p>
+    <w:p>
+      <w:pPr>
+        <w:pStyle w:val="Listenabsatz"/>
+        <w:numPr>
+          <w:ilvl w:val="0"/>
+          <w:numId w:val="11"/>
+        </w:numPr>
+      </w:pPr>
+      <w:r>
+        <w:t>Lesen und zurückgeben</w:t>
+      </w:r>
+    </w:p>
+    <w:p>
+      <w:pPr>
+        <w:pStyle w:val="Listenabsatz"/>
+        <w:numPr>
+          <w:ilvl w:val="0"/>
+          <w:numId w:val="11"/>
+        </w:numPr>
+      </w:pPr>
+      <w:r>
+        <w:t>Schreiben</w:t>
+      </w:r>
+    </w:p>
+    <w:p>
+      <w:pPr>
+        <w:pStyle w:val="Listenabsatz"/>
+        <w:numPr>
+          <w:ilvl w:val="0"/>
+          <w:numId w:val="11"/>
+        </w:numPr>
+      </w:pPr>
+      <w:r>
+        <w:t>Suchen und zurückgeben</w:t>
+      </w:r>
+    </w:p>
+    <w:p>
+      <w:pPr>
+        <w:pStyle w:val="Listenabsatz"/>
+        <w:numPr>
+          <w:ilvl w:val="0"/>
+          <w:numId w:val="11"/>
+        </w:numPr>
+      </w:pPr>
+      <w:r>
+        <w:t>Sortieren</w:t>
+      </w:r>
+    </w:p>
+    <w:p>
+      <w:pPr>
+        <w:pStyle w:val="Listenabsatz"/>
+        <w:numPr>
+          <w:ilvl w:val="0"/>
+          <w:numId w:val="11"/>
+        </w:numPr>
+      </w:pPr>
+      <w:r>
+        <w:t>Löschen</w:t>
+      </w:r>
+    </w:p>
+    <w:p>
+      <w:r>
+        <w:t xml:space="preserve">Wenn in der HBQ mehr als 2/3-tel </w:t>
+      </w:r>
+      <w:r>
+        <w:t xml:space="preserve">der maximalen Größe der Liste der DLQ sind, </w:t>
+      </w:r>
+      <w:r>
+        <w:t>wird, sofern eine Lücke besteht, diese Lücke zwischen DLQ und HBQ mit genau einer Fehlernachricht geschlossen</w:t>
+      </w:r>
+      <w:r>
+        <w:t>.</w:t>
+      </w:r>
+      <w:r>
+        <w:br/>
+      </w:r>
+      <w:r>
+        <w:t>Daraufhin kehrt das System in den normalen Zustand zurück.</w:t>
+      </w:r>
+    </w:p>
+    <w:p>
+      <w:pPr>
+        <w:pStyle w:val="berschrift2"/>
+        <w:rPr>
+          <w:rStyle w:val="Fett"/>
+          <w:b w:val="0"/>
+          <w:bCs w:val="0"/>
+        </w:rPr>
+      </w:pPr>
+      <w:bookmarkStart w:id="16" w:name="_Toc527049200"/>
+      <w:r>
+        <w:rPr>
+          <w:rStyle w:val="Fett"/>
+          <w:b w:val="0"/>
+          <w:bCs w:val="0"/>
+        </w:rPr>
+        <w:t>DLQ</w:t>
+      </w:r>
+      <w:bookmarkEnd w:id="16"/>
+    </w:p>
+    <w:p>
+      <w:r>
+        <w:t>Um die Daten in der DLQ zu halten wird intern eine Liste aus Tupeln genutzt. Diese Tupel beschreiben die Nachricht (</w:t>
+      </w:r>
+      <w:proofErr w:type="spellStart"/>
+      <w:r>
+        <w:t>NNr,Msg,TSclientout,TShbqin,TSdlqin,TSdlqout</w:t>
+      </w:r>
+      <w:proofErr w:type="spellEnd"/>
+      <w:r>
+        <w:t>]:  [</w:t>
+      </w:r>
+      <w:proofErr w:type="gramStart"/>
+      <w:r>
+        <w:t>Integer</w:t>
+      </w:r>
+      <w:proofErr w:type="gramEnd"/>
+      <w:r>
+        <w:t xml:space="preserve"> X String X 3-Tupel X 3-Tupel X 3-Tupel X 3-Tupel</w:t>
+      </w:r>
+      <w:r>
+        <w:t>)</w:t>
+      </w:r>
+      <w:r>
+        <w:t xml:space="preserve"> </w:t>
+      </w:r>
+      <w:r>
+        <w:t>), die auch den Zeitstempel des Eintritt in die Queue enthält.</w:t>
+      </w:r>
+      <w:r>
+        <w:br/>
+      </w:r>
+      <w:r>
+        <w:t>Die Größe der Liste ist auf den Wert „</w:t>
+      </w:r>
+      <w:r>
+        <w:t>?</w:t>
+      </w:r>
+      <w:proofErr w:type="spellStart"/>
+      <w:r>
+        <w:t>Xdlq</w:t>
+      </w:r>
+      <w:proofErr w:type="spellEnd"/>
+      <w:r>
+        <w:t>“ gesetzt.</w:t>
+      </w:r>
+    </w:p>
+    <w:p>
+      <w:r>
+        <w:t>Die Organisation der Daten erfolgt über folgende Funktionen:</w:t>
+      </w:r>
+    </w:p>
+    <w:p>
+      <w:pPr>
+        <w:pStyle w:val="Listenabsatz"/>
+        <w:numPr>
+          <w:ilvl w:val="0"/>
+          <w:numId w:val="11"/>
+        </w:numPr>
+      </w:pPr>
+      <w:r>
+        <w:t>L</w:t>
+      </w:r>
+      <w:r>
+        <w:t>esen</w:t>
+      </w:r>
+      <w:r>
+        <w:t xml:space="preserve"> und zurückgeben</w:t>
+      </w:r>
+    </w:p>
+    <w:p>
+      <w:pPr>
+        <w:pStyle w:val="Listenabsatz"/>
+        <w:numPr>
+          <w:ilvl w:val="0"/>
+          <w:numId w:val="11"/>
+        </w:numPr>
+      </w:pPr>
+      <w:r>
+        <w:t>S</w:t>
+      </w:r>
+      <w:r>
+        <w:t>chreiben</w:t>
+      </w:r>
+    </w:p>
+    <w:p>
+      <w:pPr>
+        <w:pStyle w:val="Listenabsatz"/>
+        <w:numPr>
+          <w:ilvl w:val="0"/>
+          <w:numId w:val="11"/>
+        </w:numPr>
+      </w:pPr>
+      <w:r>
+        <w:t>S</w:t>
+      </w:r>
+      <w:r>
+        <w:t>uchen</w:t>
+      </w:r>
+      <w:r>
+        <w:t xml:space="preserve"> und zurückgeben</w:t>
+      </w:r>
+    </w:p>
+    <w:p>
+      <w:pPr>
+        <w:pStyle w:val="Listenabsatz"/>
+        <w:numPr>
+          <w:ilvl w:val="0"/>
+          <w:numId w:val="11"/>
+        </w:numPr>
+      </w:pPr>
+      <w:r>
+        <w:t>Sortieren</w:t>
+      </w:r>
+    </w:p>
+    <w:p>
+      <w:pPr>
+        <w:pStyle w:val="Listenabsatz"/>
+        <w:numPr>
+          <w:ilvl w:val="0"/>
+          <w:numId w:val="11"/>
+        </w:numPr>
+      </w:pPr>
+      <w:r>
+        <w:t>Löschen</w:t>
+      </w:r>
+    </w:p>
+    <w:p>
+      <w:pPr>
+        <w:pStyle w:val="berschrift2"/>
+        <w:rPr>
+          <w:rStyle w:val="Fett"/>
+          <w:b w:val="0"/>
+          <w:bCs w:val="0"/>
+        </w:rPr>
+      </w:pPr>
+      <w:r>
+        <w:rPr>
+          <w:rStyle w:val="Fett"/>
+          <w:b w:val="0"/>
+          <w:bCs w:val="0"/>
+        </w:rPr>
+        <w:br/>
+      </w:r>
+      <w:bookmarkStart w:id="17" w:name="_Toc527049201"/>
+      <w:r>
+        <w:rPr>
+          <w:rStyle w:val="Fett"/>
+          <w:b w:val="0"/>
+          <w:bCs w:val="0"/>
+        </w:rPr>
+        <w:t>CMEM</w:t>
+      </w:r>
+      <w:bookmarkEnd w:id="17"/>
+    </w:p>
+    <w:p>
+      <w:r>
+        <w:t>Um die Clients im CMEM zu speichern wird eine Liste aus Tupeln genutzt, die alle nötigen Daten über die Clients hält:</w:t>
+      </w:r>
+    </w:p>
+    <w:p>
+      <w:pPr>
+        <w:pStyle w:val="Listenabsatz"/>
+        <w:numPr>
+          <w:ilvl w:val="0"/>
+          <w:numId w:val="12"/>
+        </w:numPr>
+      </w:pPr>
+      <w:r>
+        <w:t>Client ID</w:t>
+      </w:r>
+    </w:p>
+    <w:p>
+      <w:pPr>
+        <w:pStyle w:val="Listenabsatz"/>
+        <w:numPr>
+          <w:ilvl w:val="0"/>
+          <w:numId w:val="12"/>
+        </w:numPr>
+      </w:pPr>
+      <w:r>
+        <w:t>Nachrichten ID der letzten ausgelieferten Nachricht</w:t>
+      </w:r>
+      <w:r>
+        <w:t xml:space="preserve"> an den Client</w:t>
+      </w:r>
+    </w:p>
+    <w:p>
+      <w:pPr>
+        <w:pStyle w:val="Listenabsatz"/>
+        <w:numPr>
+          <w:ilvl w:val="0"/>
+          <w:numId w:val="12"/>
+        </w:numPr>
+      </w:pPr>
+      <w:r>
+        <w:t>Zeit der letzten Anfrage</w:t>
+      </w:r>
+      <w:r>
+        <w:t xml:space="preserve"> des Clients an den Server</w:t>
+      </w:r>
+    </w:p>
+    <w:p>
+      <w:r>
+        <w:t>Die Organisation der Client-Daten erfolgt über folgende Funktionen:</w:t>
+      </w:r>
+    </w:p>
+    <w:p>
+      <w:pPr>
+        <w:pStyle w:val="Listenabsatz"/>
+        <w:numPr>
+          <w:ilvl w:val="0"/>
+          <w:numId w:val="13"/>
+        </w:numPr>
+      </w:pPr>
+      <w:r>
+        <w:t>Lesen und zurückgeben</w:t>
+      </w:r>
+    </w:p>
+    <w:p>
+      <w:pPr>
+        <w:pStyle w:val="Listenabsatz"/>
+        <w:numPr>
+          <w:ilvl w:val="0"/>
+          <w:numId w:val="13"/>
+        </w:numPr>
+      </w:pPr>
+      <w:r>
+        <w:t>Schreiben</w:t>
+      </w:r>
+    </w:p>
+    <w:p>
+      <w:pPr>
+        <w:pStyle w:val="Listenabsatz"/>
+        <w:numPr>
+          <w:ilvl w:val="0"/>
+          <w:numId w:val="13"/>
+        </w:numPr>
+      </w:pPr>
+      <w:r>
+        <w:t>Suchen und zurückgeben</w:t>
+      </w:r>
+    </w:p>
+    <w:p>
+      <w:pPr>
+        <w:pStyle w:val="Listenabsatz"/>
+        <w:numPr>
+          <w:ilvl w:val="0"/>
+          <w:numId w:val="13"/>
+        </w:numPr>
+      </w:pPr>
+      <w:r>
+        <w:t>Löschen</w:t>
+      </w:r>
+    </w:p>
+    <w:p>
+      <w:pPr>
+        <w:rPr>
+          <w:rStyle w:val="Fett"/>
+          <w:rFonts w:asciiTheme="majorHAnsi" w:eastAsiaTheme="majorEastAsia" w:hAnsiTheme="majorHAnsi" w:cstheme="majorBidi"/>
+          <w:color w:val="365F91" w:themeColor="accent1" w:themeShade="BF"/>
+          <w:sz w:val="32"/>
+          <w:szCs w:val="32"/>
+        </w:rPr>
+      </w:pPr>
+      <w:r>
+        <w:t xml:space="preserve">Ein Leser, der seit </w:t>
+      </w:r>
+      <w:r>
+        <w:t>„</w:t>
+      </w:r>
+      <w:r>
+        <w:t>?</w:t>
+      </w:r>
+      <w:proofErr w:type="spellStart"/>
+      <w:r>
+        <w:t>Xleser</w:t>
+      </w:r>
+      <w:proofErr w:type="spellEnd"/>
+      <w:r>
+        <w:t xml:space="preserve">“ </w:t>
+      </w:r>
+      <w:r>
+        <w:t xml:space="preserve">Sekunden keine Abfrage mehr gemacht hat, wird </w:t>
+      </w:r>
+      <w:r>
+        <w:t>im CMEM gelöscht.</w:t>
+      </w:r>
+    </w:p>
+    <w:p>
+      <w:pPr>
         <w:pStyle w:val="berschrift1"/>
         <w:rPr>
           <w:rStyle w:val="Fett"/>
         </w:rPr>
       </w:pPr>
-      <w:bookmarkStart w:id="15" w:name="_Toc527034978"/>
+      <w:bookmarkStart w:id="18" w:name="_Toc527049202"/>
       <w:r>
         <w:rPr>
           <w:rStyle w:val="Fett"/>
@@ -6014,17 +6660,17 @@
         <w:lastRenderedPageBreak/>
         <w:t>Schnittstellenbeschreibungen</w:t>
       </w:r>
-      <w:bookmarkEnd w:id="15"/>
+      <w:bookmarkEnd w:id="18"/>
     </w:p>
     <w:p>
       <w:pPr>
         <w:pStyle w:val="berschrift2"/>
       </w:pPr>
-      <w:bookmarkStart w:id="16" w:name="_Toc527034979"/>
+      <w:bookmarkStart w:id="19" w:name="_Toc527049203"/>
       <w:r>
         <w:t>Dateischnittstellen</w:t>
       </w:r>
-      <w:bookmarkEnd w:id="16"/>
+      <w:bookmarkEnd w:id="19"/>
     </w:p>
     <w:p>
       <w:r>
@@ -6053,15 +6699,20 @@
       <w:pPr>
         <w:pStyle w:val="berschrift2"/>
       </w:pPr>
-      <w:bookmarkStart w:id="17" w:name="_Toc527034980"/>
+      <w:bookmarkStart w:id="20" w:name="_Toc527049204"/>
       <w:r>
         <w:t>API-Schnittstellen</w:t>
       </w:r>
-      <w:bookmarkEnd w:id="17"/>
-    </w:p>
-    <w:p>
-      <w:r>
-        <w:t>Um auf die Funktionen der Module zugreifen zu können, müssen diese exportiert werden</w:t>
+      <w:bookmarkEnd w:id="20"/>
+    </w:p>
+    <w:p>
+      <w:r>
+        <w:t>Um auf die Funktionen der Module zugreifen</w:t>
+      </w:r>
+      <w:bookmarkStart w:id="21" w:name="_GoBack"/>
+      <w:bookmarkEnd w:id="21"/>
+      <w:r>
+        <w:t xml:space="preserve"> zu können, müssen diese exportiert werden</w:t>
       </w:r>
     </w:p>
     <w:p>
@@ -6327,6 +6978,119 @@
     </w:lvl>
   </w:abstractNum>
   <w:abstractNum w:abstractNumId="1" w15:restartNumberingAfterBreak="0">
+    <w:nsid w:val="105132AC"/>
+    <w:multiLevelType w:val="hybridMultilevel"/>
+    <w:tmpl w:val="6C6CC752"/>
+    <w:lvl w:ilvl="0" w:tplc="04070001">
+      <w:start w:val="1"/>
+      <w:numFmt w:val="bullet"/>
+      <w:lvlText w:val=""/>
+      <w:lvlJc w:val="left"/>
+      <w:pPr>
+        <w:ind w:left="720" w:hanging="360"/>
+      </w:pPr>
+      <w:rPr>
+        <w:rFonts w:ascii="Symbol" w:hAnsi="Symbol" w:hint="default"/>
+      </w:rPr>
+    </w:lvl>
+    <w:lvl w:ilvl="1" w:tplc="04070003" w:tentative="1">
+      <w:start w:val="1"/>
+      <w:numFmt w:val="bullet"/>
+      <w:lvlText w:val="o"/>
+      <w:lvlJc w:val="left"/>
+      <w:pPr>
+        <w:ind w:left="1440" w:hanging="360"/>
+      </w:pPr>
+      <w:rPr>
+        <w:rFonts w:ascii="Courier New" w:hAnsi="Courier New" w:cs="Courier New" w:hint="default"/>
+      </w:rPr>
+    </w:lvl>
+    <w:lvl w:ilvl="2" w:tplc="04070005" w:tentative="1">
+      <w:start w:val="1"/>
+      <w:numFmt w:val="bullet"/>
+      <w:lvlText w:val=""/>
+      <w:lvlJc w:val="left"/>
+      <w:pPr>
+        <w:ind w:left="2160" w:hanging="360"/>
+      </w:pPr>
+      <w:rPr>
+        <w:rFonts w:ascii="Wingdings" w:hAnsi="Wingdings" w:hint="default"/>
+      </w:rPr>
+    </w:lvl>
+    <w:lvl w:ilvl="3" w:tplc="04070001" w:tentative="1">
+      <w:start w:val="1"/>
+      <w:numFmt w:val="bullet"/>
+      <w:lvlText w:val=""/>
+      <w:lvlJc w:val="left"/>
+      <w:pPr>
+        <w:ind w:left="2880" w:hanging="360"/>
+      </w:pPr>
+      <w:rPr>
+        <w:rFonts w:ascii="Symbol" w:hAnsi="Symbol" w:hint="default"/>
+      </w:rPr>
+    </w:lvl>
+    <w:lvl w:ilvl="4" w:tplc="04070003" w:tentative="1">
+      <w:start w:val="1"/>
+      <w:numFmt w:val="bullet"/>
+      <w:lvlText w:val="o"/>
+      <w:lvlJc w:val="left"/>
+      <w:pPr>
+        <w:ind w:left="3600" w:hanging="360"/>
+      </w:pPr>
+      <w:rPr>
+        <w:rFonts w:ascii="Courier New" w:hAnsi="Courier New" w:cs="Courier New" w:hint="default"/>
+      </w:rPr>
+    </w:lvl>
+    <w:lvl w:ilvl="5" w:tplc="04070005" w:tentative="1">
+      <w:start w:val="1"/>
+      <w:numFmt w:val="bullet"/>
+      <w:lvlText w:val=""/>
+      <w:lvlJc w:val="left"/>
+      <w:pPr>
+        <w:ind w:left="4320" w:hanging="360"/>
+      </w:pPr>
+      <w:rPr>
+        <w:rFonts w:ascii="Wingdings" w:hAnsi="Wingdings" w:hint="default"/>
+      </w:rPr>
+    </w:lvl>
+    <w:lvl w:ilvl="6" w:tplc="04070001" w:tentative="1">
+      <w:start w:val="1"/>
+      <w:numFmt w:val="bullet"/>
+      <w:lvlText w:val=""/>
+      <w:lvlJc w:val="left"/>
+      <w:pPr>
+        <w:ind w:left="5040" w:hanging="360"/>
+      </w:pPr>
+      <w:rPr>
+        <w:rFonts w:ascii="Symbol" w:hAnsi="Symbol" w:hint="default"/>
+      </w:rPr>
+    </w:lvl>
+    <w:lvl w:ilvl="7" w:tplc="04070003" w:tentative="1">
+      <w:start w:val="1"/>
+      <w:numFmt w:val="bullet"/>
+      <w:lvlText w:val="o"/>
+      <w:lvlJc w:val="left"/>
+      <w:pPr>
+        <w:ind w:left="5760" w:hanging="360"/>
+      </w:pPr>
+      <w:rPr>
+        <w:rFonts w:ascii="Courier New" w:hAnsi="Courier New" w:cs="Courier New" w:hint="default"/>
+      </w:rPr>
+    </w:lvl>
+    <w:lvl w:ilvl="8" w:tplc="04070005" w:tentative="1">
+      <w:start w:val="1"/>
+      <w:numFmt w:val="bullet"/>
+      <w:lvlText w:val=""/>
+      <w:lvlJc w:val="left"/>
+      <w:pPr>
+        <w:ind w:left="6480" w:hanging="360"/>
+      </w:pPr>
+      <w:rPr>
+        <w:rFonts w:ascii="Wingdings" w:hAnsi="Wingdings" w:hint="default"/>
+      </w:rPr>
+    </w:lvl>
+  </w:abstractNum>
+  <w:abstractNum w:abstractNumId="2" w15:restartNumberingAfterBreak="0">
     <w:nsid w:val="110B7C21"/>
     <w:multiLevelType w:val="hybridMultilevel"/>
     <w:tmpl w:val="E8EE7F02"/>
@@ -6439,7 +7203,7 @@
       </w:rPr>
     </w:lvl>
   </w:abstractNum>
-  <w:abstractNum w:abstractNumId="2" w15:restartNumberingAfterBreak="0">
+  <w:abstractNum w:abstractNumId="3" w15:restartNumberingAfterBreak="0">
     <w:nsid w:val="16B42BC3"/>
     <w:multiLevelType w:val="hybridMultilevel"/>
     <w:tmpl w:val="2B2CA88E"/>
@@ -6552,7 +7316,7 @@
       </w:rPr>
     </w:lvl>
   </w:abstractNum>
-  <w:abstractNum w:abstractNumId="3" w15:restartNumberingAfterBreak="0">
+  <w:abstractNum w:abstractNumId="4" w15:restartNumberingAfterBreak="0">
     <w:nsid w:val="1B472747"/>
     <w:multiLevelType w:val="hybridMultilevel"/>
     <w:tmpl w:val="29DE96E0"/>
@@ -6665,7 +7429,7 @@
       </w:rPr>
     </w:lvl>
   </w:abstractNum>
-  <w:abstractNum w:abstractNumId="4" w15:restartNumberingAfterBreak="0">
+  <w:abstractNum w:abstractNumId="5" w15:restartNumberingAfterBreak="0">
     <w:nsid w:val="40FF265C"/>
     <w:multiLevelType w:val="hybridMultilevel"/>
     <w:tmpl w:val="A44EB1B0"/>
@@ -6778,7 +7542,120 @@
       </w:rPr>
     </w:lvl>
   </w:abstractNum>
-  <w:abstractNum w:abstractNumId="5" w15:restartNumberingAfterBreak="0">
+  <w:abstractNum w:abstractNumId="6" w15:restartNumberingAfterBreak="0">
+    <w:nsid w:val="43A009D0"/>
+    <w:multiLevelType w:val="hybridMultilevel"/>
+    <w:tmpl w:val="3ED4D526"/>
+    <w:lvl w:ilvl="0" w:tplc="04070001">
+      <w:start w:val="1"/>
+      <w:numFmt w:val="bullet"/>
+      <w:lvlText w:val=""/>
+      <w:lvlJc w:val="left"/>
+      <w:pPr>
+        <w:ind w:left="720" w:hanging="360"/>
+      </w:pPr>
+      <w:rPr>
+        <w:rFonts w:ascii="Symbol" w:hAnsi="Symbol" w:hint="default"/>
+      </w:rPr>
+    </w:lvl>
+    <w:lvl w:ilvl="1" w:tplc="04070003" w:tentative="1">
+      <w:start w:val="1"/>
+      <w:numFmt w:val="bullet"/>
+      <w:lvlText w:val="o"/>
+      <w:lvlJc w:val="left"/>
+      <w:pPr>
+        <w:ind w:left="1440" w:hanging="360"/>
+      </w:pPr>
+      <w:rPr>
+        <w:rFonts w:ascii="Courier New" w:hAnsi="Courier New" w:cs="Courier New" w:hint="default"/>
+      </w:rPr>
+    </w:lvl>
+    <w:lvl w:ilvl="2" w:tplc="04070005" w:tentative="1">
+      <w:start w:val="1"/>
+      <w:numFmt w:val="bullet"/>
+      <w:lvlText w:val=""/>
+      <w:lvlJc w:val="left"/>
+      <w:pPr>
+        <w:ind w:left="2160" w:hanging="360"/>
+      </w:pPr>
+      <w:rPr>
+        <w:rFonts w:ascii="Wingdings" w:hAnsi="Wingdings" w:hint="default"/>
+      </w:rPr>
+    </w:lvl>
+    <w:lvl w:ilvl="3" w:tplc="04070001" w:tentative="1">
+      <w:start w:val="1"/>
+      <w:numFmt w:val="bullet"/>
+      <w:lvlText w:val=""/>
+      <w:lvlJc w:val="left"/>
+      <w:pPr>
+        <w:ind w:left="2880" w:hanging="360"/>
+      </w:pPr>
+      <w:rPr>
+        <w:rFonts w:ascii="Symbol" w:hAnsi="Symbol" w:hint="default"/>
+      </w:rPr>
+    </w:lvl>
+    <w:lvl w:ilvl="4" w:tplc="04070003" w:tentative="1">
+      <w:start w:val="1"/>
+      <w:numFmt w:val="bullet"/>
+      <w:lvlText w:val="o"/>
+      <w:lvlJc w:val="left"/>
+      <w:pPr>
+        <w:ind w:left="3600" w:hanging="360"/>
+      </w:pPr>
+      <w:rPr>
+        <w:rFonts w:ascii="Courier New" w:hAnsi="Courier New" w:cs="Courier New" w:hint="default"/>
+      </w:rPr>
+    </w:lvl>
+    <w:lvl w:ilvl="5" w:tplc="04070005" w:tentative="1">
+      <w:start w:val="1"/>
+      <w:numFmt w:val="bullet"/>
+      <w:lvlText w:val=""/>
+      <w:lvlJc w:val="left"/>
+      <w:pPr>
+        <w:ind w:left="4320" w:hanging="360"/>
+      </w:pPr>
+      <w:rPr>
+        <w:rFonts w:ascii="Wingdings" w:hAnsi="Wingdings" w:hint="default"/>
+      </w:rPr>
+    </w:lvl>
+    <w:lvl w:ilvl="6" w:tplc="04070001" w:tentative="1">
+      <w:start w:val="1"/>
+      <w:numFmt w:val="bullet"/>
+      <w:lvlText w:val=""/>
+      <w:lvlJc w:val="left"/>
+      <w:pPr>
+        <w:ind w:left="5040" w:hanging="360"/>
+      </w:pPr>
+      <w:rPr>
+        <w:rFonts w:ascii="Symbol" w:hAnsi="Symbol" w:hint="default"/>
+      </w:rPr>
+    </w:lvl>
+    <w:lvl w:ilvl="7" w:tplc="04070003" w:tentative="1">
+      <w:start w:val="1"/>
+      <w:numFmt w:val="bullet"/>
+      <w:lvlText w:val="o"/>
+      <w:lvlJc w:val="left"/>
+      <w:pPr>
+        <w:ind w:left="5760" w:hanging="360"/>
+      </w:pPr>
+      <w:rPr>
+        <w:rFonts w:ascii="Courier New" w:hAnsi="Courier New" w:cs="Courier New" w:hint="default"/>
+      </w:rPr>
+    </w:lvl>
+    <w:lvl w:ilvl="8" w:tplc="04070005" w:tentative="1">
+      <w:start w:val="1"/>
+      <w:numFmt w:val="bullet"/>
+      <w:lvlText w:val=""/>
+      <w:lvlJc w:val="left"/>
+      <w:pPr>
+        <w:ind w:left="6480" w:hanging="360"/>
+      </w:pPr>
+      <w:rPr>
+        <w:rFonts w:ascii="Wingdings" w:hAnsi="Wingdings" w:hint="default"/>
+      </w:rPr>
+    </w:lvl>
+  </w:abstractNum>
+  <w:abstractNum w:abstractNumId="7" w15:restartNumberingAfterBreak="0">
     <w:nsid w:val="531E6107"/>
     <w:multiLevelType w:val="hybridMultilevel"/>
     <w:tmpl w:val="4DA2D284"/>
@@ -6891,7 +7768,7 @@
       </w:rPr>
     </w:lvl>
   </w:abstractNum>
-  <w:abstractNum w:abstractNumId="6" w15:restartNumberingAfterBreak="0">
+  <w:abstractNum w:abstractNumId="8" w15:restartNumberingAfterBreak="0">
     <w:nsid w:val="58D93A45"/>
     <w:multiLevelType w:val="hybridMultilevel"/>
     <w:tmpl w:val="E4540AE8"/>
@@ -7004,7 +7881,7 @@
       </w:rPr>
     </w:lvl>
   </w:abstractNum>
-  <w:abstractNum w:abstractNumId="7" w15:restartNumberingAfterBreak="0">
+  <w:abstractNum w:abstractNumId="9" w15:restartNumberingAfterBreak="0">
     <w:nsid w:val="69D85668"/>
     <w:multiLevelType w:val="hybridMultilevel"/>
     <w:tmpl w:val="2960986A"/>
@@ -7117,7 +7994,7 @@
       </w:rPr>
     </w:lvl>
   </w:abstractNum>
-  <w:abstractNum w:abstractNumId="8" w15:restartNumberingAfterBreak="0">
+  <w:abstractNum w:abstractNumId="10" w15:restartNumberingAfterBreak="0">
     <w:nsid w:val="732F1176"/>
     <w:multiLevelType w:val="hybridMultilevel"/>
     <w:tmpl w:val="FF20F2A4"/>
@@ -7203,7 +8080,120 @@
       </w:pPr>
     </w:lvl>
   </w:abstractNum>
-  <w:abstractNum w:abstractNumId="9" w15:restartNumberingAfterBreak="0">
+  <w:abstractNum w:abstractNumId="11" w15:restartNumberingAfterBreak="0">
+    <w:nsid w:val="75C55584"/>
+    <w:multiLevelType w:val="hybridMultilevel"/>
+    <w:tmpl w:val="FC5022B8"/>
+    <w:lvl w:ilvl="0" w:tplc="04070001">
+      <w:start w:val="1"/>
+      <w:numFmt w:val="bullet"/>
+      <w:lvlText w:val=""/>
+      <w:lvlJc w:val="left"/>
+      <w:pPr>
+        <w:ind w:left="720" w:hanging="360"/>
+      </w:pPr>
+      <w:rPr>
+        <w:rFonts w:ascii="Symbol" w:hAnsi="Symbol" w:hint="default"/>
+      </w:rPr>
+    </w:lvl>
+    <w:lvl w:ilvl="1" w:tplc="04070003" w:tentative="1">
+      <w:start w:val="1"/>
+      <w:numFmt w:val="bullet"/>
+      <w:lvlText w:val="o"/>
+      <w:lvlJc w:val="left"/>
+      <w:pPr>
+        <w:ind w:left="1440" w:hanging="360"/>
+      </w:pPr>
+      <w:rPr>
+        <w:rFonts w:ascii="Courier New" w:hAnsi="Courier New" w:cs="Courier New" w:hint="default"/>
+      </w:rPr>
+    </w:lvl>
+    <w:lvl w:ilvl="2" w:tplc="04070005" w:tentative="1">
+      <w:start w:val="1"/>
+      <w:numFmt w:val="bullet"/>
+      <w:lvlText w:val=""/>
+      <w:lvlJc w:val="left"/>
+      <w:pPr>
+        <w:ind w:left="2160" w:hanging="360"/>
+      </w:pPr>
+      <w:rPr>
+        <w:rFonts w:ascii="Wingdings" w:hAnsi="Wingdings" w:hint="default"/>
+      </w:rPr>
+    </w:lvl>
+    <w:lvl w:ilvl="3" w:tplc="04070001" w:tentative="1">
+      <w:start w:val="1"/>
+      <w:numFmt w:val="bullet"/>
+      <w:lvlText w:val=""/>
+      <w:lvlJc w:val="left"/>
+      <w:pPr>
+        <w:ind w:left="2880" w:hanging="360"/>
+      </w:pPr>
+      <w:rPr>
+        <w:rFonts w:ascii="Symbol" w:hAnsi="Symbol" w:hint="default"/>
+      </w:rPr>
+    </w:lvl>
+    <w:lvl w:ilvl="4" w:tplc="04070003" w:tentative="1">
+      <w:start w:val="1"/>
+      <w:numFmt w:val="bullet"/>
+      <w:lvlText w:val="o"/>
+      <w:lvlJc w:val="left"/>
+      <w:pPr>
+        <w:ind w:left="3600" w:hanging="360"/>
+      </w:pPr>
+      <w:rPr>
+        <w:rFonts w:ascii="Courier New" w:hAnsi="Courier New" w:cs="Courier New" w:hint="default"/>
+      </w:rPr>
+    </w:lvl>
+    <w:lvl w:ilvl="5" w:tplc="04070005" w:tentative="1">
+      <w:start w:val="1"/>
+      <w:numFmt w:val="bullet"/>
+      <w:lvlText w:val=""/>
+      <w:lvlJc w:val="left"/>
+      <w:pPr>
+        <w:ind w:left="4320" w:hanging="360"/>
+      </w:pPr>
+      <w:rPr>
+        <w:rFonts w:ascii="Wingdings" w:hAnsi="Wingdings" w:hint="default"/>
+      </w:rPr>
+    </w:lvl>
+    <w:lvl w:ilvl="6" w:tplc="04070001" w:tentative="1">
+      <w:start w:val="1"/>
+      <w:numFmt w:val="bullet"/>
+      <w:lvlText w:val=""/>
+      <w:lvlJc w:val="left"/>
+      <w:pPr>
+        <w:ind w:left="5040" w:hanging="360"/>
+      </w:pPr>
+      <w:rPr>
+        <w:rFonts w:ascii="Symbol" w:hAnsi="Symbol" w:hint="default"/>
+      </w:rPr>
+    </w:lvl>
+    <w:lvl w:ilvl="7" w:tplc="04070003" w:tentative="1">
+      <w:start w:val="1"/>
+      <w:numFmt w:val="bullet"/>
+      <w:lvlText w:val="o"/>
+      <w:lvlJc w:val="left"/>
+      <w:pPr>
+        <w:ind w:left="5760" w:hanging="360"/>
+      </w:pPr>
+      <w:rPr>
+        <w:rFonts w:ascii="Courier New" w:hAnsi="Courier New" w:cs="Courier New" w:hint="default"/>
+      </w:rPr>
+    </w:lvl>
+    <w:lvl w:ilvl="8" w:tplc="04070005" w:tentative="1">
+      <w:start w:val="1"/>
+      <w:numFmt w:val="bullet"/>
+      <w:lvlText w:val=""/>
+      <w:lvlJc w:val="left"/>
+      <w:pPr>
+        <w:ind w:left="6480" w:hanging="360"/>
+      </w:pPr>
+      <w:rPr>
+        <w:rFonts w:ascii="Wingdings" w:hAnsi="Wingdings" w:hint="default"/>
+      </w:rPr>
+    </w:lvl>
+  </w:abstractNum>
+  <w:abstractNum w:abstractNumId="12" w15:restartNumberingAfterBreak="0">
     <w:nsid w:val="75C849E1"/>
     <w:multiLevelType w:val="hybridMultilevel"/>
     <w:tmpl w:val="F65265F0"/>
@@ -7317,34 +8307,43 @@
     </w:lvl>
   </w:abstractNum>
   <w:num w:numId="1">
-    <w:abstractNumId w:val="8"/>
+    <w:abstractNumId w:val="10"/>
   </w:num>
   <w:num w:numId="2">
+    <w:abstractNumId w:val="9"/>
+  </w:num>
+  <w:num w:numId="3">
     <w:abstractNumId w:val="7"/>
   </w:num>
-  <w:num w:numId="3">
-    <w:abstractNumId w:val="5"/>
-  </w:num>
   <w:num w:numId="4">
-    <w:abstractNumId w:val="3"/>
+    <w:abstractNumId w:val="4"/>
   </w:num>
   <w:num w:numId="5">
     <w:abstractNumId w:val="0"/>
   </w:num>
   <w:num w:numId="6">
+    <w:abstractNumId w:val="8"/>
+  </w:num>
+  <w:num w:numId="7">
+    <w:abstractNumId w:val="3"/>
+  </w:num>
+  <w:num w:numId="8">
+    <w:abstractNumId w:val="12"/>
+  </w:num>
+  <w:num w:numId="9">
+    <w:abstractNumId w:val="2"/>
+  </w:num>
+  <w:num w:numId="10">
+    <w:abstractNumId w:val="5"/>
+  </w:num>
+  <w:num w:numId="11">
     <w:abstractNumId w:val="6"/>
   </w:num>
-  <w:num w:numId="7">
-    <w:abstractNumId w:val="2"/>
-  </w:num>
-  <w:num w:numId="8">
-    <w:abstractNumId w:val="9"/>
-  </w:num>
-  <w:num w:numId="9">
+  <w:num w:numId="12">
     <w:abstractNumId w:val="1"/>
   </w:num>
-  <w:num w:numId="10">
-    <w:abstractNumId w:val="4"/>
+  <w:num w:numId="13">
+    <w:abstractNumId w:val="11"/>
   </w:num>
 </w:numbering>
 </file>
@@ -8332,7 +9331,7 @@
 </file>
 
 <file path=customXml/itemProps1.xml><?xml version="1.0" encoding="utf-8"?>
-<ds:datastoreItem xmlns:ds="http://schemas.openxmlformats.org/officeDocument/2006/customXml" ds:itemID="{4E3818D2-E43C-4E26-9B99-B255754F8CB1}">
+<ds:datastoreItem xmlns:ds="http://schemas.openxmlformats.org/officeDocument/2006/customXml" ds:itemID="{D450901D-4B5A-408B-A601-9DEB160D48C0}">
   <ds:schemaRefs>
     <ds:schemaRef ds:uri="http://schemas.openxmlformats.org/officeDocument/2006/bibliography"/>
   </ds:schemaRefs>

</xml_diff>